<commit_message>
Sprint 7 week 1 & 2 logs
</commit_message>
<xml_diff>
--- a/Weekly Logs/Sprint 7 log/S7W1.docx
+++ b/Weekly Logs/Sprint 7 log/S7W1.docx
@@ -1112,7 +1112,7 @@
           <w:szCs w:val="28"/>
           <w:lang w:val="en-IE"/>
         </w:rPr>
-        <w:t xml:space="preserve">This might </w:t>
+        <w:t xml:space="preserve">This </w:t>
       </w:r>
       <w:r>
         <w:rPr>
@@ -1397,18 +1397,39 @@
         <w:shd w:val="clear" w:color="auto" w:fill="FFFFFF"/>
         <w:spacing w:line="328" w:lineRule="atLeast"/>
         <w:rPr>
-          <w:sz w:val="28"/>
-          <w:szCs w:val="28"/>
-          <w:lang w:val="en-IE"/>
-        </w:rPr>
-      </w:pPr>
-      <w:r>
-        <w:rPr>
+          <w:rFonts w:asciiTheme="minorHAnsi" w:hAnsiTheme="minorHAnsi"/>
+          <w:sz w:val="28"/>
+          <w:szCs w:val="28"/>
+          <w:lang w:val="en-IE"/>
+        </w:rPr>
+      </w:pPr>
+      <w:r>
+        <w:rPr>
+          <w:rFonts w:asciiTheme="minorHAnsi" w:hAnsiTheme="minorHAnsi"/>
           <w:sz w:val="28"/>
           <w:szCs w:val="28"/>
           <w:lang w:val="en-IE"/>
         </w:rPr>
         <w:t>came accross this</w:t>
+      </w:r>
+      <w:r>
+        <w:rPr>
+          <w:rFonts w:asciiTheme="minorHAnsi" w:hAnsiTheme="minorHAnsi"/>
+          <w:sz w:val="28"/>
+          <w:szCs w:val="28"/>
+          <w:lang w:val="en-IE"/>
+        </w:rPr>
+        <w:t xml:space="preserve"> </w:t>
+      </w:r>
+      <w:r>
+        <w:rPr>
+          <w:rFonts w:asciiTheme="minorHAnsi" w:hAnsiTheme="minorHAnsi"/>
+          <w:color w:val="0F243E" w:themeColor="text2" w:themeShade="80"/>
+          <w:sz w:val="28"/>
+          <w:szCs w:val="28"/>
+          <w:lang w:val="en-IE"/>
+        </w:rPr>
+        <w:t>[1]</w:t>
       </w:r>
     </w:p>
     <w:p>
@@ -1448,6 +1469,27 @@
           <w:lang w:val="en-IE"/>
         </w:rPr>
       </w:pPr>
+    </w:p>
+    <w:p>
+      <w:pPr>
+        <w:pStyle w:val="Heading4"/>
+        <w:shd w:val="clear" w:color="auto" w:fill="FFFFFF"/>
+        <w:rPr>
+          <w:rFonts w:asciiTheme="minorHAnsi" w:hAnsiTheme="minorHAnsi"/>
+          <w:color w:val="0F243E" w:themeColor="text2" w:themeShade="80"/>
+          <w:sz w:val="24"/>
+          <w:szCs w:val="24"/>
+        </w:rPr>
+      </w:pPr>
+      <w:r>
+        <w:rPr>
+          <w:rFonts w:asciiTheme="minorHAnsi" w:hAnsiTheme="minorHAnsi"/>
+          <w:color w:val="0F243E" w:themeColor="text2" w:themeShade="80"/>
+          <w:sz w:val="24"/>
+          <w:szCs w:val="24"/>
+        </w:rPr>
+        <w:t>[2]</w:t>
+      </w:r>
     </w:p>
     <w:p>
       <w:pPr>
@@ -1718,13 +1760,25 @@
         <w:rPr>
           <w:rStyle w:val="Heading2Char"/>
         </w:rPr>
-        <w:t xml:space="preserve">1.2.2 </w:t>
+        <w:t>1.3</w:t>
       </w:r>
       <w:r>
         <w:rPr>
           <w:rStyle w:val="Heading2Char"/>
         </w:rPr>
-        <w:t>Random idea:</w:t>
+        <w:t xml:space="preserve"> </w:t>
+      </w:r>
+      <w:r>
+        <w:rPr>
+          <w:rStyle w:val="Heading2Char"/>
+        </w:rPr>
+        <w:t>Research</w:t>
+      </w:r>
+      <w:r>
+        <w:rPr>
+          <w:rStyle w:val="Heading2Char"/>
+        </w:rPr>
+        <w:t>:</w:t>
       </w:r>
       <w:r>
         <w:rPr>
@@ -1881,6 +1935,7 @@
     </w:p>
     <w:p>
       <w:pPr>
+        <w:pStyle w:val="Heading1"/>
         <w:rPr>
           <w:rFonts w:ascii="Georgia" w:hAnsi="Georgia"/>
           <w:color w:val="474747"/>
@@ -1899,6 +1954,241 @@
         </w:rPr>
         <w:br w:type="page"/>
       </w:r>
+      <w:r>
+        <w:rPr>
+          <w:lang w:val="en-IE"/>
+        </w:rPr>
+        <w:lastRenderedPageBreak/>
+        <w:t xml:space="preserve">2 </w:t>
+      </w:r>
+      <w:r>
+        <w:rPr>
+          <w:lang w:val="en-IE"/>
+        </w:rPr>
+        <w:t>Task completed:</w:t>
+      </w:r>
+    </w:p>
+    <w:p>
+      <w:pPr>
+        <w:rPr>
+          <w:lang w:val="en-IE"/>
+        </w:rPr>
+      </w:pPr>
+      <w:r>
+        <w:rPr>
+          <w:lang w:val="en-IE"/>
+        </w:rPr>
+        <w:t>Browser Implemented into DJ screen controller</w:t>
+      </w:r>
+      <w:r>
+        <w:rPr>
+          <w:lang w:val="en-IE"/>
+        </w:rPr>
+        <w:t>.</w:t>
+      </w:r>
+    </w:p>
+    <w:p>
+      <w:pPr>
+        <w:pStyle w:val="Heading1"/>
+        <w:rPr>
+          <w:lang w:val="en-IE"/>
+        </w:rPr>
+      </w:pPr>
+      <w:r>
+        <w:rPr>
+          <w:lang w:val="en-IE"/>
+        </w:rPr>
+        <w:t xml:space="preserve">3 </w:t>
+      </w:r>
+      <w:r>
+        <w:rPr>
+          <w:lang w:val="en-IE"/>
+        </w:rPr>
+        <w:t>GIT Repositories:</w:t>
+      </w:r>
+    </w:p>
+    <w:p>
+      <w:pPr>
+        <w:pStyle w:val="Heading2"/>
+        <w:rPr>
+          <w:lang w:val="en-IE"/>
+        </w:rPr>
+      </w:pPr>
+      <w:r>
+        <w:rPr>
+          <w:lang w:val="en-IE"/>
+        </w:rPr>
+        <w:t>3.1 FYP-Report</w:t>
+      </w:r>
+    </w:p>
+    <w:p>
+      <w:pPr>
+        <w:rPr>
+          <w:lang w:val="en-IE"/>
+        </w:rPr>
+      </w:pPr>
+      <w:r>
+        <w:rPr>
+          <w:noProof/>
+        </w:rPr>
+        <w:drawing>
+          <wp:inline distT="0" distB="0" distL="0" distR="0">
+            <wp:extent cx="6400800" cy="552450"/>
+            <wp:effectExtent l="19050" t="0" r="0" b="0"/>
+            <wp:docPr id="1" name="Picture 1" descr="C:\year 5\Project Year 5 Documentation\Weekly screenshots\Sprint 7\wk1\git.PNG"/>
+            <wp:cNvGraphicFramePr>
+              <a:graphicFrameLocks xmlns:a="http://schemas.openxmlformats.org/drawingml/2006/main" noChangeAspect="1"/>
+            </wp:cNvGraphicFramePr>
+            <a:graphic xmlns:a="http://schemas.openxmlformats.org/drawingml/2006/main">
+              <a:graphicData uri="http://schemas.openxmlformats.org/drawingml/2006/picture">
+                <pic:pic xmlns:pic="http://schemas.openxmlformats.org/drawingml/2006/picture">
+                  <pic:nvPicPr>
+                    <pic:cNvPr id="0" name="Picture 1" descr="C:\year 5\Project Year 5 Documentation\Weekly screenshots\Sprint 7\wk1\git.PNG"/>
+                    <pic:cNvPicPr>
+                      <a:picLocks noChangeAspect="1" noChangeArrowheads="1"/>
+                    </pic:cNvPicPr>
+                  </pic:nvPicPr>
+                  <pic:blipFill>
+                    <a:blip r:embed="rId9"/>
+                    <a:srcRect/>
+                    <a:stretch>
+                      <a:fillRect/>
+                    </a:stretch>
+                  </pic:blipFill>
+                  <pic:spPr bwMode="auto">
+                    <a:xfrm>
+                      <a:off x="0" y="0"/>
+                      <a:ext cx="6400800" cy="552450"/>
+                    </a:xfrm>
+                    <a:prstGeom prst="rect">
+                      <a:avLst/>
+                    </a:prstGeom>
+                    <a:noFill/>
+                    <a:ln w="9525">
+                      <a:noFill/>
+                      <a:miter lim="800000"/>
+                      <a:headEnd/>
+                      <a:tailEnd/>
+                    </a:ln>
+                  </pic:spPr>
+                </pic:pic>
+              </a:graphicData>
+            </a:graphic>
+          </wp:inline>
+        </w:drawing>
+      </w:r>
+    </w:p>
+    <w:p>
+      <w:pPr>
+        <w:pStyle w:val="Heading1"/>
+        <w:rPr>
+          <w:lang w:val="en-IE"/>
+        </w:rPr>
+      </w:pPr>
+      <w:r>
+        <w:rPr>
+          <w:lang w:val="en-IE"/>
+        </w:rPr>
+        <w:t>4 Trello boards</w:t>
+      </w:r>
+    </w:p>
+    <w:p>
+      <w:pPr>
+        <w:pStyle w:val="Heading2"/>
+        <w:rPr>
+          <w:lang w:val="en-IE"/>
+        </w:rPr>
+      </w:pPr>
+      <w:r>
+        <w:rPr>
+          <w:lang w:val="en-IE"/>
+        </w:rPr>
+        <w:t xml:space="preserve">4.1 </w:t>
+      </w:r>
+      <w:r>
+        <w:rPr>
+          <w:lang w:val="en-IE"/>
+        </w:rPr>
+        <w:t>Board at the start of the week:</w:t>
+      </w:r>
+    </w:p>
+    <w:p>
+      <w:pPr>
+        <w:rPr>
+          <w:lang w:val="en-IE"/>
+        </w:rPr>
+      </w:pPr>
+      <w:r>
+        <w:rPr>
+          <w:noProof/>
+        </w:rPr>
+        <w:drawing>
+          <wp:inline distT="0" distB="0" distL="0" distR="0">
+            <wp:extent cx="7272338" cy="4848225"/>
+            <wp:effectExtent l="19050" t="0" r="4762" b="0"/>
+            <wp:docPr id="2" name="Picture 2" descr="C:\year 5\Project Year 5 Documentation\Weekly screenshots\Sprint 6\wk3\board end.PNG"/>
+            <wp:cNvGraphicFramePr>
+              <a:graphicFrameLocks xmlns:a="http://schemas.openxmlformats.org/drawingml/2006/main" noChangeAspect="1"/>
+            </wp:cNvGraphicFramePr>
+            <a:graphic xmlns:a="http://schemas.openxmlformats.org/drawingml/2006/main">
+              <a:graphicData uri="http://schemas.openxmlformats.org/drawingml/2006/picture">
+                <pic:pic xmlns:pic="http://schemas.openxmlformats.org/drawingml/2006/picture">
+                  <pic:nvPicPr>
+                    <pic:cNvPr id="0" name="Picture 2" descr="C:\year 5\Project Year 5 Documentation\Weekly screenshots\Sprint 6\wk3\board end.PNG"/>
+                    <pic:cNvPicPr>
+                      <a:picLocks noChangeAspect="1" noChangeArrowheads="1"/>
+                    </pic:cNvPicPr>
+                  </pic:nvPicPr>
+                  <pic:blipFill>
+                    <a:blip r:embed="rId10"/>
+                    <a:srcRect/>
+                    <a:stretch>
+                      <a:fillRect/>
+                    </a:stretch>
+                  </pic:blipFill>
+                  <pic:spPr bwMode="auto">
+                    <a:xfrm>
+                      <a:off x="0" y="0"/>
+                      <a:ext cx="7272338" cy="4848225"/>
+                    </a:xfrm>
+                    <a:prstGeom prst="rect">
+                      <a:avLst/>
+                    </a:prstGeom>
+                    <a:noFill/>
+                    <a:ln w="9525">
+                      <a:noFill/>
+                      <a:miter lim="800000"/>
+                      <a:headEnd/>
+                      <a:tailEnd/>
+                    </a:ln>
+                  </pic:spPr>
+                </pic:pic>
+              </a:graphicData>
+            </a:graphic>
+          </wp:inline>
+        </w:drawing>
+      </w:r>
+    </w:p>
+    <w:p>
+      <w:pPr>
+        <w:pStyle w:val="Heading2"/>
+        <w:rPr>
+          <w:lang w:val="en-IE"/>
+        </w:rPr>
+      </w:pPr>
+      <w:r>
+        <w:rPr>
+          <w:lang w:val="en-IE"/>
+        </w:rPr>
+        <w:lastRenderedPageBreak/>
+        <w:t xml:space="preserve">4.2 </w:t>
+      </w:r>
+      <w:r>
+        <w:rPr>
+          <w:lang w:val="en-IE"/>
+        </w:rPr>
+        <w:t>Board at the end of the week:</w:t>
+      </w:r>
     </w:p>
     <w:p>
       <w:pPr>
@@ -1907,20 +2197,61 @@
           <w:b/>
           <w:sz w:val="28"/>
           <w:szCs w:val="28"/>
-          <w:u w:val="single"/>
           <w:lang w:val="en-IE"/>
         </w:rPr>
       </w:pPr>
       <w:r>
         <w:rPr>
           <w:b/>
-          <w:sz w:val="28"/>
-          <w:szCs w:val="28"/>
-          <w:u w:val="single"/>
-          <w:lang w:val="en-IE"/>
-        </w:rPr>
-        <w:lastRenderedPageBreak/>
-        <w:t>http://docs.oracle.com/javase/8/javafx/api/javafx/scene/web/WebEngine.html</w:t>
+          <w:noProof/>
+          <w:sz w:val="28"/>
+          <w:szCs w:val="28"/>
+        </w:rPr>
+        <w:drawing>
+          <wp:inline distT="0" distB="0" distL="0" distR="0">
+            <wp:extent cx="7253277" cy="4781550"/>
+            <wp:effectExtent l="19050" t="0" r="4773" b="0"/>
+            <wp:docPr id="4" name="Picture 4" descr="C:\year 5\Project Year 5 Documentation\Weekly screenshots\Sprint 7\wk1\boardend.PNG"/>
+            <wp:cNvGraphicFramePr>
+              <a:graphicFrameLocks xmlns:a="http://schemas.openxmlformats.org/drawingml/2006/main" noChangeAspect="1"/>
+            </wp:cNvGraphicFramePr>
+            <a:graphic xmlns:a="http://schemas.openxmlformats.org/drawingml/2006/main">
+              <a:graphicData uri="http://schemas.openxmlformats.org/drawingml/2006/picture">
+                <pic:pic xmlns:pic="http://schemas.openxmlformats.org/drawingml/2006/picture">
+                  <pic:nvPicPr>
+                    <pic:cNvPr id="0" name="Picture 4" descr="C:\year 5\Project Year 5 Documentation\Weekly screenshots\Sprint 7\wk1\boardend.PNG"/>
+                    <pic:cNvPicPr>
+                      <a:picLocks noChangeAspect="1" noChangeArrowheads="1"/>
+                    </pic:cNvPicPr>
+                  </pic:nvPicPr>
+                  <pic:blipFill>
+                    <a:blip r:embed="rId11"/>
+                    <a:srcRect/>
+                    <a:stretch>
+                      <a:fillRect/>
+                    </a:stretch>
+                  </pic:blipFill>
+                  <pic:spPr bwMode="auto">
+                    <a:xfrm>
+                      <a:off x="0" y="0"/>
+                      <a:ext cx="7253277" cy="4781550"/>
+                    </a:xfrm>
+                    <a:prstGeom prst="rect">
+                      <a:avLst/>
+                    </a:prstGeom>
+                    <a:noFill/>
+                    <a:ln w="9525">
+                      <a:noFill/>
+                      <a:miter lim="800000"/>
+                      <a:headEnd/>
+                      <a:tailEnd/>
+                    </a:ln>
+                  </pic:spPr>
+                </pic:pic>
+              </a:graphicData>
+            </a:graphic>
+          </wp:inline>
+        </w:drawing>
       </w:r>
     </w:p>
     <w:p>
@@ -1930,32 +2261,9 @@
           <w:b/>
           <w:sz w:val="28"/>
           <w:szCs w:val="28"/>
-          <w:u w:val="single"/>
-          <w:lang w:val="en-IE"/>
-        </w:rPr>
-      </w:pPr>
-    </w:p>
-    <w:p>
-      <w:pPr>
-        <w:spacing w:line="360" w:lineRule="auto"/>
-        <w:rPr>
-          <w:b/>
-          <w:sz w:val="28"/>
-          <w:szCs w:val="28"/>
-          <w:u w:val="single"/>
-          <w:lang w:val="en-IE"/>
-        </w:rPr>
-      </w:pPr>
-      <w:r>
-        <w:rPr>
-          <w:b/>
-          <w:sz w:val="28"/>
-          <w:szCs w:val="28"/>
-          <w:u w:val="single"/>
-          <w:lang w:val="en-IE"/>
-        </w:rPr>
-        <w:t>https://docs.oracle.com/javase/8/javafx/embedded-browser-tutorial/js-javafx.htm</w:t>
-      </w:r>
+          <w:lang w:val="en-IE"/>
+        </w:rPr>
+      </w:pPr>
     </w:p>
     <w:p>
       <w:pPr>
@@ -1963,9 +2271,9 @@
           <w:rFonts w:asciiTheme="majorHAnsi" w:eastAsiaTheme="majorEastAsia" w:hAnsiTheme="majorHAnsi" w:cstheme="majorBidi"/>
           <w:b/>
           <w:bCs/>
-          <w:color w:val="365F91" w:themeColor="accent1" w:themeShade="BF"/>
-          <w:sz w:val="28"/>
-          <w:szCs w:val="28"/>
+          <w:color w:val="4F81BD" w:themeColor="accent1"/>
+          <w:sz w:val="26"/>
+          <w:szCs w:val="26"/>
           <w:lang w:val="en-IE"/>
         </w:rPr>
       </w:pPr>
@@ -1978,6 +2286,180 @@
     </w:p>
     <w:p>
       <w:pPr>
+        <w:pStyle w:val="Heading2"/>
+        <w:rPr>
+          <w:lang w:val="en-IE"/>
+        </w:rPr>
+      </w:pPr>
+      <w:r>
+        <w:rPr>
+          <w:lang w:val="en-IE"/>
+        </w:rPr>
+        <w:lastRenderedPageBreak/>
+        <w:t xml:space="preserve">4.3 Java script label added </w:t>
+      </w:r>
+    </w:p>
+    <w:p>
+      <w:pPr>
+        <w:rPr>
+          <w:lang w:val="en-IE"/>
+        </w:rPr>
+      </w:pPr>
+      <w:r>
+        <w:rPr>
+          <w:noProof/>
+        </w:rPr>
+        <w:drawing>
+          <wp:inline distT="0" distB="0" distL="0" distR="0">
+            <wp:extent cx="2152650" cy="2867025"/>
+            <wp:effectExtent l="19050" t="0" r="0" b="0"/>
+            <wp:docPr id="6" name="Picture 6" descr="C:\year 5\Project Year 5 Documentation\Weekly screenshots\Sprint 7\wk1\labels.PNG"/>
+            <wp:cNvGraphicFramePr>
+              <a:graphicFrameLocks xmlns:a="http://schemas.openxmlformats.org/drawingml/2006/main" noChangeAspect="1"/>
+            </wp:cNvGraphicFramePr>
+            <a:graphic xmlns:a="http://schemas.openxmlformats.org/drawingml/2006/main">
+              <a:graphicData uri="http://schemas.openxmlformats.org/drawingml/2006/picture">
+                <pic:pic xmlns:pic="http://schemas.openxmlformats.org/drawingml/2006/picture">
+                  <pic:nvPicPr>
+                    <pic:cNvPr id="0" name="Picture 6" descr="C:\year 5\Project Year 5 Documentation\Weekly screenshots\Sprint 7\wk1\labels.PNG"/>
+                    <pic:cNvPicPr>
+                      <a:picLocks noChangeAspect="1" noChangeArrowheads="1"/>
+                    </pic:cNvPicPr>
+                  </pic:nvPicPr>
+                  <pic:blipFill>
+                    <a:blip r:embed="rId12"/>
+                    <a:srcRect/>
+                    <a:stretch>
+                      <a:fillRect/>
+                    </a:stretch>
+                  </pic:blipFill>
+                  <pic:spPr bwMode="auto">
+                    <a:xfrm>
+                      <a:off x="0" y="0"/>
+                      <a:ext cx="2152650" cy="2867025"/>
+                    </a:xfrm>
+                    <a:prstGeom prst="rect">
+                      <a:avLst/>
+                    </a:prstGeom>
+                    <a:noFill/>
+                    <a:ln w="9525">
+                      <a:noFill/>
+                      <a:miter lim="800000"/>
+                      <a:headEnd/>
+                      <a:tailEnd/>
+                    </a:ln>
+                  </pic:spPr>
+                </pic:pic>
+              </a:graphicData>
+            </a:graphic>
+          </wp:inline>
+        </w:drawing>
+      </w:r>
+    </w:p>
+    <w:p>
+      <w:pPr>
+        <w:rPr>
+          <w:lang w:val="en-IE"/>
+        </w:rPr>
+      </w:pPr>
+    </w:p>
+    <w:p>
+      <w:pPr>
+        <w:spacing w:line="360" w:lineRule="auto"/>
+        <w:rPr>
+          <w:b/>
+          <w:sz w:val="28"/>
+          <w:szCs w:val="28"/>
+          <w:lang w:val="en-IE"/>
+        </w:rPr>
+      </w:pPr>
+    </w:p>
+    <w:p>
+      <w:pPr>
+        <w:spacing w:line="360" w:lineRule="auto"/>
+        <w:rPr>
+          <w:b/>
+          <w:sz w:val="28"/>
+          <w:szCs w:val="28"/>
+          <w:lang w:val="en-IE"/>
+        </w:rPr>
+      </w:pPr>
+    </w:p>
+    <w:p>
+      <w:pPr>
+        <w:spacing w:line="360" w:lineRule="auto"/>
+        <w:rPr>
+          <w:b/>
+          <w:sz w:val="28"/>
+          <w:szCs w:val="28"/>
+          <w:lang w:val="en-IE"/>
+        </w:rPr>
+      </w:pPr>
+    </w:p>
+    <w:p>
+      <w:pPr>
+        <w:spacing w:line="360" w:lineRule="auto"/>
+        <w:rPr>
+          <w:b/>
+          <w:sz w:val="28"/>
+          <w:szCs w:val="28"/>
+          <w:lang w:val="en-IE"/>
+        </w:rPr>
+      </w:pPr>
+    </w:p>
+    <w:p>
+      <w:pPr>
+        <w:spacing w:line="360" w:lineRule="auto"/>
+        <w:rPr>
+          <w:b/>
+          <w:sz w:val="28"/>
+          <w:szCs w:val="28"/>
+          <w:lang w:val="en-IE"/>
+        </w:rPr>
+      </w:pPr>
+    </w:p>
+    <w:p>
+      <w:pPr>
+        <w:spacing w:line="360" w:lineRule="auto"/>
+        <w:rPr>
+          <w:b/>
+          <w:sz w:val="28"/>
+          <w:szCs w:val="28"/>
+          <w:lang w:val="en-IE"/>
+        </w:rPr>
+      </w:pPr>
+    </w:p>
+    <w:p>
+      <w:pPr>
+        <w:rPr>
+          <w:b/>
+          <w:sz w:val="28"/>
+          <w:szCs w:val="28"/>
+          <w:lang w:val="en-IE"/>
+        </w:rPr>
+      </w:pPr>
+      <w:r>
+        <w:rPr>
+          <w:b/>
+          <w:sz w:val="28"/>
+          <w:szCs w:val="28"/>
+          <w:lang w:val="en-IE"/>
+        </w:rPr>
+        <w:br w:type="page"/>
+      </w:r>
+    </w:p>
+    <w:p>
+      <w:pPr>
+        <w:rPr>
+          <w:b/>
+          <w:sz w:val="28"/>
+          <w:szCs w:val="28"/>
+          <w:lang w:val="en-IE"/>
+        </w:rPr>
+      </w:pPr>
+    </w:p>
+    <w:p>
+      <w:pPr>
         <w:pStyle w:val="Heading1"/>
         <w:rPr>
           <w:lang w:val="en-IE"/>
@@ -1987,360 +2469,184 @@
         <w:rPr>
           <w:lang w:val="en-IE"/>
         </w:rPr>
-        <w:lastRenderedPageBreak/>
-        <w:t xml:space="preserve">2 </w:t>
-      </w:r>
-      <w:r>
-        <w:rPr>
-          <w:lang w:val="en-IE"/>
-        </w:rPr>
-        <w:t>Task completed:</w:t>
-      </w:r>
-    </w:p>
-    <w:p>
-      <w:pPr>
-        <w:rPr>
-          <w:rFonts w:asciiTheme="majorHAnsi" w:eastAsiaTheme="majorEastAsia" w:hAnsiTheme="majorHAnsi" w:cstheme="majorBidi"/>
+        <w:t>5 Toggl  Time Logs</w:t>
+      </w:r>
+    </w:p>
+    <w:p>
+      <w:pPr>
+        <w:pStyle w:val="Heading2"/>
+        <w:rPr>
+          <w:lang w:val="en-IE"/>
+        </w:rPr>
+      </w:pPr>
+      <w:r>
+        <w:rPr>
+          <w:lang w:val="en-IE"/>
+        </w:rPr>
+        <w:t xml:space="preserve">5.1 </w:t>
+      </w:r>
+      <w:r>
+        <w:rPr>
+          <w:lang w:val="en-IE"/>
+        </w:rPr>
+        <w:t>Weekly time Log bar chart:</w:t>
+      </w:r>
+    </w:p>
+    <w:p>
+      <w:pPr>
+        <w:spacing w:line="360" w:lineRule="auto"/>
+        <w:rPr>
           <w:b/>
-          <w:bCs/>
-          <w:color w:val="365F91" w:themeColor="accent1" w:themeShade="BF"/>
-          <w:sz w:val="28"/>
-          <w:szCs w:val="28"/>
-          <w:lang w:val="en-IE"/>
-        </w:rPr>
-      </w:pPr>
-      <w:r>
-        <w:rPr>
-          <w:lang w:val="en-IE"/>
-        </w:rPr>
-        <w:br w:type="page"/>
-      </w:r>
-    </w:p>
-    <w:p>
-      <w:pPr>
-        <w:pStyle w:val="Heading1"/>
-        <w:rPr>
-          <w:lang w:val="en-IE"/>
-        </w:rPr>
-      </w:pPr>
-      <w:r>
-        <w:rPr>
-          <w:lang w:val="en-IE"/>
-        </w:rPr>
-        <w:lastRenderedPageBreak/>
-        <w:t xml:space="preserve">3 </w:t>
-      </w:r>
-      <w:r>
-        <w:rPr>
-          <w:lang w:val="en-IE"/>
-        </w:rPr>
-        <w:t>GIT Repositories:</w:t>
+          <w:sz w:val="28"/>
+          <w:szCs w:val="28"/>
+          <w:lang w:val="en-IE"/>
+        </w:rPr>
+      </w:pPr>
+      <w:r>
+        <w:rPr>
+          <w:b/>
+          <w:noProof/>
+          <w:sz w:val="28"/>
+          <w:szCs w:val="28"/>
+        </w:rPr>
+        <w:drawing>
+          <wp:inline distT="0" distB="0" distL="0" distR="0">
+            <wp:extent cx="6400800" cy="2076450"/>
+            <wp:effectExtent l="19050" t="0" r="0" b="0"/>
+            <wp:docPr id="8" name="Picture 8" descr="C:\year 5\Project Year 5 Documentation\Weekly screenshots\Sprint 7\wk1\bar.PNG"/>
+            <wp:cNvGraphicFramePr>
+              <a:graphicFrameLocks xmlns:a="http://schemas.openxmlformats.org/drawingml/2006/main" noChangeAspect="1"/>
+            </wp:cNvGraphicFramePr>
+            <a:graphic xmlns:a="http://schemas.openxmlformats.org/drawingml/2006/main">
+              <a:graphicData uri="http://schemas.openxmlformats.org/drawingml/2006/picture">
+                <pic:pic xmlns:pic="http://schemas.openxmlformats.org/drawingml/2006/picture">
+                  <pic:nvPicPr>
+                    <pic:cNvPr id="0" name="Picture 8" descr="C:\year 5\Project Year 5 Documentation\Weekly screenshots\Sprint 7\wk1\bar.PNG"/>
+                    <pic:cNvPicPr>
+                      <a:picLocks noChangeAspect="1" noChangeArrowheads="1"/>
+                    </pic:cNvPicPr>
+                  </pic:nvPicPr>
+                  <pic:blipFill>
+                    <a:blip r:embed="rId13"/>
+                    <a:srcRect/>
+                    <a:stretch>
+                      <a:fillRect/>
+                    </a:stretch>
+                  </pic:blipFill>
+                  <pic:spPr bwMode="auto">
+                    <a:xfrm>
+                      <a:off x="0" y="0"/>
+                      <a:ext cx="6400800" cy="2076450"/>
+                    </a:xfrm>
+                    <a:prstGeom prst="rect">
+                      <a:avLst/>
+                    </a:prstGeom>
+                    <a:noFill/>
+                    <a:ln w="9525">
+                      <a:noFill/>
+                      <a:miter lim="800000"/>
+                      <a:headEnd/>
+                      <a:tailEnd/>
+                    </a:ln>
+                  </pic:spPr>
+                </pic:pic>
+              </a:graphicData>
+            </a:graphic>
+          </wp:inline>
+        </w:drawing>
+      </w:r>
+    </w:p>
+    <w:p>
+      <w:pPr>
+        <w:pStyle w:val="Heading2"/>
+        <w:rPr>
+          <w:lang w:val="en-IE"/>
+        </w:rPr>
+      </w:pPr>
+    </w:p>
+    <w:p>
+      <w:pPr>
+        <w:pStyle w:val="Heading2"/>
+        <w:rPr>
+          <w:lang w:val="en-IE"/>
+        </w:rPr>
+      </w:pPr>
+      <w:r>
+        <w:rPr>
+          <w:lang w:val="en-IE"/>
+        </w:rPr>
+        <w:t xml:space="preserve">5.2 </w:t>
+      </w:r>
+      <w:r>
+        <w:rPr>
+          <w:lang w:val="en-IE"/>
+        </w:rPr>
+        <w:t>Weekly Time Log:</w:t>
       </w:r>
     </w:p>
     <w:p>
       <w:pPr>
         <w:spacing w:line="360" w:lineRule="auto"/>
         <w:rPr>
-          <w:sz w:val="28"/>
-          <w:szCs w:val="28"/>
-          <w:lang w:val="en-IE"/>
-        </w:rPr>
-      </w:pPr>
-      <w:r>
-        <w:rPr>
-          <w:sz w:val="28"/>
-          <w:szCs w:val="28"/>
-          <w:lang w:val="en-IE"/>
-        </w:rPr>
-        <w:t>No commits made.</w:t>
-      </w:r>
-    </w:p>
-    <w:p>
-      <w:pPr>
-        <w:spacing w:line="360" w:lineRule="auto"/>
-        <w:rPr>
-          <w:sz w:val="28"/>
-          <w:szCs w:val="28"/>
-          <w:lang w:val="en-IE"/>
-        </w:rPr>
-      </w:pPr>
-    </w:p>
-    <w:p>
-      <w:pPr>
-        <w:pStyle w:val="Heading1"/>
-        <w:rPr>
-          <w:lang w:val="en-IE"/>
-        </w:rPr>
-      </w:pPr>
-      <w:r>
-        <w:rPr>
-          <w:lang w:val="en-IE"/>
-        </w:rPr>
-        <w:t>4 Trello boards</w:t>
-      </w:r>
-    </w:p>
-    <w:p>
-      <w:pPr>
-        <w:pStyle w:val="Heading2"/>
-        <w:rPr>
-          <w:lang w:val="en-IE"/>
-        </w:rPr>
-      </w:pPr>
-      <w:r>
-        <w:rPr>
-          <w:lang w:val="en-IE"/>
-        </w:rPr>
-        <w:t xml:space="preserve">4.1 </w:t>
-      </w:r>
-      <w:r>
-        <w:rPr>
-          <w:lang w:val="en-IE"/>
-        </w:rPr>
-        <w:t>Board at the start of the week:</w:t>
-      </w:r>
-    </w:p>
-    <w:p>
-      <w:pPr>
-        <w:spacing w:line="360" w:lineRule="auto"/>
-        <w:rPr>
           <w:b/>
           <w:sz w:val="28"/>
           <w:szCs w:val="28"/>
           <w:lang w:val="en-IE"/>
         </w:rPr>
       </w:pPr>
-    </w:p>
-    <w:p>
-      <w:pPr>
-        <w:pStyle w:val="Heading2"/>
-        <w:rPr>
-          <w:lang w:val="en-IE"/>
-        </w:rPr>
-      </w:pPr>
-      <w:r>
-        <w:rPr>
-          <w:lang w:val="en-IE"/>
-        </w:rPr>
-        <w:t xml:space="preserve">4.2 </w:t>
-      </w:r>
-      <w:r>
-        <w:rPr>
-          <w:lang w:val="en-IE"/>
-        </w:rPr>
-        <w:t>Board at the end of the week:</w:t>
-      </w:r>
-    </w:p>
-    <w:p>
-      <w:pPr>
-        <w:spacing w:line="360" w:lineRule="auto"/>
+      <w:r>
         <w:rPr>
           <w:b/>
-          <w:sz w:val="28"/>
-          <w:szCs w:val="28"/>
-          <w:lang w:val="en-IE"/>
-        </w:rPr>
-      </w:pPr>
-    </w:p>
-    <w:p>
-      <w:pPr>
-        <w:spacing w:line="360" w:lineRule="auto"/>
-        <w:rPr>
-          <w:b/>
-          <w:sz w:val="28"/>
-          <w:szCs w:val="28"/>
-          <w:lang w:val="en-IE"/>
-        </w:rPr>
-      </w:pPr>
-    </w:p>
-    <w:p>
-      <w:pPr>
-        <w:spacing w:line="360" w:lineRule="auto"/>
-        <w:rPr>
-          <w:b/>
-          <w:sz w:val="28"/>
-          <w:szCs w:val="28"/>
-          <w:lang w:val="en-IE"/>
-        </w:rPr>
-      </w:pPr>
-    </w:p>
-    <w:p>
-      <w:pPr>
-        <w:spacing w:line="360" w:lineRule="auto"/>
-        <w:rPr>
-          <w:b/>
-          <w:sz w:val="28"/>
-          <w:szCs w:val="28"/>
-          <w:lang w:val="en-IE"/>
-        </w:rPr>
-      </w:pPr>
-    </w:p>
-    <w:p>
-      <w:pPr>
-        <w:spacing w:line="360" w:lineRule="auto"/>
-        <w:rPr>
-          <w:b/>
-          <w:sz w:val="28"/>
-          <w:szCs w:val="28"/>
-          <w:lang w:val="en-IE"/>
-        </w:rPr>
-      </w:pPr>
-    </w:p>
-    <w:p>
-      <w:pPr>
-        <w:spacing w:line="360" w:lineRule="auto"/>
-        <w:rPr>
-          <w:b/>
-          <w:sz w:val="28"/>
-          <w:szCs w:val="28"/>
-          <w:lang w:val="en-IE"/>
-        </w:rPr>
-      </w:pPr>
-    </w:p>
-    <w:p>
-      <w:pPr>
-        <w:spacing w:line="360" w:lineRule="auto"/>
-        <w:rPr>
-          <w:b/>
-          <w:sz w:val="28"/>
-          <w:szCs w:val="28"/>
-          <w:lang w:val="en-IE"/>
-        </w:rPr>
-      </w:pPr>
-    </w:p>
-    <w:p>
-      <w:pPr>
-        <w:spacing w:line="360" w:lineRule="auto"/>
-        <w:rPr>
-          <w:b/>
-          <w:sz w:val="28"/>
-          <w:szCs w:val="28"/>
-          <w:lang w:val="en-IE"/>
-        </w:rPr>
-      </w:pPr>
-    </w:p>
-    <w:p>
-      <w:pPr>
-        <w:spacing w:line="360" w:lineRule="auto"/>
-        <w:rPr>
-          <w:b/>
-          <w:sz w:val="28"/>
-          <w:szCs w:val="28"/>
-          <w:lang w:val="en-IE"/>
-        </w:rPr>
-      </w:pPr>
-    </w:p>
-    <w:p>
-      <w:pPr>
-        <w:rPr>
-          <w:b/>
-          <w:sz w:val="28"/>
-          <w:szCs w:val="28"/>
-          <w:lang w:val="en-IE"/>
-        </w:rPr>
-      </w:pPr>
-      <w:r>
-        <w:rPr>
-          <w:b/>
-          <w:sz w:val="28"/>
-          <w:szCs w:val="28"/>
-          <w:lang w:val="en-IE"/>
-        </w:rPr>
-        <w:br w:type="page"/>
-      </w:r>
-    </w:p>
-    <w:p>
-      <w:pPr>
-        <w:rPr>
-          <w:b/>
-          <w:sz w:val="28"/>
-          <w:szCs w:val="28"/>
-          <w:lang w:val="en-IE"/>
-        </w:rPr>
-      </w:pPr>
-    </w:p>
-    <w:p>
-      <w:pPr>
-        <w:pStyle w:val="Heading1"/>
-        <w:rPr>
-          <w:lang w:val="en-IE"/>
-        </w:rPr>
-      </w:pPr>
-      <w:r>
-        <w:rPr>
-          <w:lang w:val="en-IE"/>
-        </w:rPr>
-        <w:t>5 Toggl  Time Logs</w:t>
-      </w:r>
-    </w:p>
-    <w:p>
-      <w:pPr>
-        <w:pStyle w:val="Heading2"/>
-        <w:rPr>
-          <w:lang w:val="en-IE"/>
-        </w:rPr>
-      </w:pPr>
-      <w:r>
-        <w:rPr>
-          <w:lang w:val="en-IE"/>
-        </w:rPr>
-        <w:t xml:space="preserve">5.1 </w:t>
-      </w:r>
-      <w:r>
-        <w:rPr>
-          <w:lang w:val="en-IE"/>
-        </w:rPr>
-        <w:t>Weekly time Log bar chart:</w:t>
-      </w:r>
-    </w:p>
-    <w:p>
-      <w:pPr>
-        <w:spacing w:line="360" w:lineRule="auto"/>
-        <w:rPr>
-          <w:b/>
-          <w:sz w:val="28"/>
-          <w:szCs w:val="28"/>
-          <w:lang w:val="en-IE"/>
-        </w:rPr>
-      </w:pPr>
-    </w:p>
-    <w:p>
-      <w:pPr>
-        <w:pStyle w:val="Heading2"/>
-        <w:rPr>
-          <w:lang w:val="en-IE"/>
-        </w:rPr>
-      </w:pPr>
-    </w:p>
-    <w:p>
-      <w:pPr>
-        <w:pStyle w:val="Heading2"/>
-        <w:rPr>
-          <w:lang w:val="en-IE"/>
-        </w:rPr>
-      </w:pPr>
-      <w:r>
-        <w:rPr>
-          <w:lang w:val="en-IE"/>
-        </w:rPr>
-        <w:t xml:space="preserve">5.2 </w:t>
-      </w:r>
-      <w:r>
-        <w:rPr>
-          <w:lang w:val="en-IE"/>
-        </w:rPr>
-        <w:t>Weekly Time Log:</w:t>
-      </w:r>
-    </w:p>
-    <w:p>
-      <w:pPr>
-        <w:spacing w:line="360" w:lineRule="auto"/>
-        <w:rPr>
-          <w:b/>
-          <w:sz w:val="28"/>
-          <w:szCs w:val="28"/>
-          <w:lang w:val="en-IE"/>
-        </w:rPr>
-      </w:pPr>
+          <w:noProof/>
+          <w:sz w:val="28"/>
+          <w:szCs w:val="28"/>
+        </w:rPr>
+        <w:drawing>
+          <wp:inline distT="0" distB="0" distL="0" distR="0">
+            <wp:extent cx="6400800" cy="914400"/>
+            <wp:effectExtent l="19050" t="0" r="0" b="0"/>
+            <wp:docPr id="10" name="Picture 9" descr="C:\year 5\Project Year 5 Documentation\Weekly screenshots\Sprint 7\wk1\timelog.PNG"/>
+            <wp:cNvGraphicFramePr>
+              <a:graphicFrameLocks xmlns:a="http://schemas.openxmlformats.org/drawingml/2006/main" noChangeAspect="1"/>
+            </wp:cNvGraphicFramePr>
+            <a:graphic xmlns:a="http://schemas.openxmlformats.org/drawingml/2006/main">
+              <a:graphicData uri="http://schemas.openxmlformats.org/drawingml/2006/picture">
+                <pic:pic xmlns:pic="http://schemas.openxmlformats.org/drawingml/2006/picture">
+                  <pic:nvPicPr>
+                    <pic:cNvPr id="0" name="Picture 9" descr="C:\year 5\Project Year 5 Documentation\Weekly screenshots\Sprint 7\wk1\timelog.PNG"/>
+                    <pic:cNvPicPr>
+                      <a:picLocks noChangeAspect="1" noChangeArrowheads="1"/>
+                    </pic:cNvPicPr>
+                  </pic:nvPicPr>
+                  <pic:blipFill>
+                    <a:blip r:embed="rId14"/>
+                    <a:srcRect/>
+                    <a:stretch>
+                      <a:fillRect/>
+                    </a:stretch>
+                  </pic:blipFill>
+                  <pic:spPr bwMode="auto">
+                    <a:xfrm>
+                      <a:off x="0" y="0"/>
+                      <a:ext cx="6400800" cy="914400"/>
+                    </a:xfrm>
+                    <a:prstGeom prst="rect">
+                      <a:avLst/>
+                    </a:prstGeom>
+                    <a:noFill/>
+                    <a:ln w="9525">
+                      <a:noFill/>
+                      <a:miter lim="800000"/>
+                      <a:headEnd/>
+                      <a:tailEnd/>
+                    </a:ln>
+                  </pic:spPr>
+                </pic:pic>
+              </a:graphicData>
+            </a:graphic>
+          </wp:inline>
+        </w:drawing>
+      </w:r>
     </w:p>
     <w:p>
       <w:pPr>
@@ -2382,9 +2688,171 @@
           <w:lang w:val="en-IE"/>
         </w:rPr>
       </w:pPr>
+      <w:r>
+        <w:rPr>
+          <w:b/>
+          <w:noProof/>
+        </w:rPr>
+        <w:drawing>
+          <wp:inline distT="0" distB="0" distL="0" distR="0">
+            <wp:extent cx="6400800" cy="2019300"/>
+            <wp:effectExtent l="19050" t="0" r="0" b="0"/>
+            <wp:docPr id="11" name="Picture 10" descr="C:\year 5\Project Year 5 Documentation\Weekly screenshots\Sprint 7\wk1\piechart.PNG"/>
+            <wp:cNvGraphicFramePr>
+              <a:graphicFrameLocks xmlns:a="http://schemas.openxmlformats.org/drawingml/2006/main" noChangeAspect="1"/>
+            </wp:cNvGraphicFramePr>
+            <a:graphic xmlns:a="http://schemas.openxmlformats.org/drawingml/2006/main">
+              <a:graphicData uri="http://schemas.openxmlformats.org/drawingml/2006/picture">
+                <pic:pic xmlns:pic="http://schemas.openxmlformats.org/drawingml/2006/picture">
+                  <pic:nvPicPr>
+                    <pic:cNvPr id="0" name="Picture 10" descr="C:\year 5\Project Year 5 Documentation\Weekly screenshots\Sprint 7\wk1\piechart.PNG"/>
+                    <pic:cNvPicPr>
+                      <a:picLocks noChangeAspect="1" noChangeArrowheads="1"/>
+                    </pic:cNvPicPr>
+                  </pic:nvPicPr>
+                  <pic:blipFill>
+                    <a:blip r:embed="rId15"/>
+                    <a:srcRect/>
+                    <a:stretch>
+                      <a:fillRect/>
+                    </a:stretch>
+                  </pic:blipFill>
+                  <pic:spPr bwMode="auto">
+                    <a:xfrm>
+                      <a:off x="0" y="0"/>
+                      <a:ext cx="6400800" cy="2019300"/>
+                    </a:xfrm>
+                    <a:prstGeom prst="rect">
+                      <a:avLst/>
+                    </a:prstGeom>
+                    <a:noFill/>
+                    <a:ln w="9525">
+                      <a:noFill/>
+                      <a:miter lim="800000"/>
+                      <a:headEnd/>
+                      <a:tailEnd/>
+                    </a:ln>
+                  </pic:spPr>
+                </pic:pic>
+              </a:graphicData>
+            </a:graphic>
+          </wp:inline>
+        </w:drawing>
+      </w:r>
+    </w:p>
+    <w:p>
+      <w:pPr>
+        <w:pStyle w:val="Heading1"/>
+        <w:rPr>
+          <w:lang w:val="en-IE"/>
+        </w:rPr>
+      </w:pPr>
+      <w:r>
+        <w:rPr>
+          <w:lang w:val="en-IE"/>
+        </w:rPr>
+        <w:lastRenderedPageBreak/>
+        <w:t>6 References</w:t>
+      </w:r>
+    </w:p>
+    <w:p>
+      <w:pPr>
+        <w:spacing w:line="360" w:lineRule="auto"/>
+        <w:rPr>
+          <w:b/>
+          <w:sz w:val="28"/>
+          <w:szCs w:val="28"/>
+          <w:u w:val="single"/>
+          <w:lang w:val="en-IE"/>
+        </w:rPr>
+      </w:pPr>
+      <w:r>
+        <w:rPr>
+          <w:lang w:val="en-IE"/>
+        </w:rPr>
+        <w:t>[1]</w:t>
+      </w:r>
+      <w:r>
+        <w:rPr>
+          <w:b/>
+          <w:sz w:val="28"/>
+          <w:szCs w:val="28"/>
+          <w:u w:val="single"/>
+          <w:lang w:val="en-IE"/>
+        </w:rPr>
+        <w:t xml:space="preserve"> </w:t>
+      </w:r>
+      <w:r>
+        <w:rPr>
+          <w:b/>
+          <w:sz w:val="28"/>
+          <w:szCs w:val="28"/>
+          <w:u w:val="single"/>
+          <w:lang w:val="en-IE"/>
+        </w:rPr>
+        <w:t>http://docs.oracle.com/javase/8/javafx/api/javafx/scene/web/WebEngine.html</w:t>
+      </w:r>
+    </w:p>
+    <w:p>
+      <w:pPr>
+        <w:spacing w:line="360" w:lineRule="auto"/>
+        <w:rPr>
+          <w:b/>
+          <w:sz w:val="28"/>
+          <w:szCs w:val="28"/>
+          <w:u w:val="single"/>
+          <w:lang w:val="en-IE"/>
+        </w:rPr>
+      </w:pPr>
+    </w:p>
+    <w:p>
+      <w:pPr>
+        <w:spacing w:line="360" w:lineRule="auto"/>
+        <w:rPr>
+          <w:b/>
+          <w:sz w:val="28"/>
+          <w:szCs w:val="28"/>
+          <w:u w:val="single"/>
+          <w:lang w:val="en-IE"/>
+        </w:rPr>
+      </w:pPr>
+      <w:r>
+        <w:rPr>
+          <w:sz w:val="28"/>
+          <w:szCs w:val="28"/>
+          <w:lang w:val="en-IE"/>
+        </w:rPr>
+        <w:t>[2]</w:t>
+      </w:r>
+      <w:r>
+        <w:rPr>
+          <w:b/>
+          <w:sz w:val="28"/>
+          <w:szCs w:val="28"/>
+          <w:lang w:val="en-IE"/>
+        </w:rPr>
+        <w:t xml:space="preserve"> </w:t>
+      </w:r>
+      <w:r>
+        <w:rPr>
+          <w:b/>
+          <w:sz w:val="28"/>
+          <w:szCs w:val="28"/>
+          <w:u w:val="single"/>
+          <w:lang w:val="en-IE"/>
+        </w:rPr>
+        <w:t>https://docs.oracle.com/javase/8/javafx/embedded-browser-tutorial/js-javafx.htm</w:t>
+      </w:r>
+    </w:p>
+    <w:p>
+      <w:pPr>
+        <w:rPr>
+          <w:lang w:val="en-IE"/>
+        </w:rPr>
+      </w:pPr>
     </w:p>
     <w:sectPr>
-      <w:footerReference w:type="default" r:id="rId9"/>
+      <w:footerReference w:type="default" r:id="rId16"/>
       <w:pgSz w:w="12240" w:h="15840"/>
       <w:pgMar w:top="1440" w:right="1440" w:bottom="1440" w:left="709" w:header="708" w:footer="708" w:gutter="0"/>
       <w:cols w:space="708"/>

</xml_diff>